<commit_message>
Added attributions to all
</commit_message>
<xml_diff>
--- a/img/pdfs/Benefits vs Responsibilities.docx
+++ b/img/pdfs/Benefits vs Responsibilities.docx
@@ -556,15 +556,7 @@
               <w:cnfStyle w:val="000000100000" w:firstRow="0" w:lastRow="0" w:firstColumn="0" w:lastColumn="0" w:oddVBand="0" w:evenVBand="0" w:oddHBand="1" w:evenHBand="0" w:firstRowFirstColumn="0" w:firstRowLastColumn="0" w:lastRowFirstColumn="0" w:lastRowLastColumn="0"/>
             </w:pPr>
             <w:r>
-              <w:t xml:space="preserve">Longer hospital </w:t>
-            </w:r>
-            <w:proofErr w:type="gramStart"/>
-            <w:r>
-              <w:t>stay</w:t>
-            </w:r>
-            <w:proofErr w:type="gramEnd"/>
-            <w:r>
-              <w:t xml:space="preserve"> (3 to 5 days)</w:t>
+              <w:t>Longer hospital stay (3 to 5 days)</w:t>
             </w:r>
           </w:p>
           <w:p>
@@ -721,16 +713,17 @@
               <w:t>May need narrowing of the scar or smoothing of any bone irregularities</w:t>
             </w:r>
           </w:p>
-          <w:p>
-            <w:pPr>
-              <w:cnfStyle w:val="000000100000" w:firstRow="0" w:lastRow="0" w:firstColumn="0" w:lastColumn="0" w:oddVBand="0" w:evenVBand="0" w:oddHBand="1" w:evenHBand="0" w:firstRowFirstColumn="0" w:firstRowLastColumn="0" w:lastRowFirstColumn="0" w:lastRowLastColumn="0"/>
-            </w:pPr>
-          </w:p>
         </w:tc>
       </w:tr>
     </w:tbl>
-    <w:p/>
+    <w:p>
+      <w:pPr>
+        <w:ind w:right="480"/>
+      </w:pPr>
+    </w:p>
     <w:sectPr>
+      <w:headerReference w:type="default" r:id="rId6"/>
+      <w:footerReference w:type="default" r:id="rId7"/>
       <w:pgSz w:w="12240" w:h="15840"/>
       <w:pgMar w:top="1440" w:right="1440" w:bottom="1440" w:left="1440" w:header="708" w:footer="708" w:gutter="0"/>
       <w:cols w:space="708"/>
@@ -765,6 +758,24 @@
 </w:endnotes>
 </file>
 
+<file path=word/footer1.xml><?xml version="1.0" encoding="utf-8"?>
+<w:ftr xmlns:wpc="http://schemas.microsoft.com/office/word/2010/wordprocessingCanvas" xmlns:cx="http://schemas.microsoft.com/office/drawing/2014/chartex" xmlns:cx1="http://schemas.microsoft.com/office/drawing/2015/9/8/chartex" xmlns:cx2="http://schemas.microsoft.com/office/drawing/2015/10/21/chartex" xmlns:cx3="http://schemas.microsoft.com/office/drawing/2016/5/9/chartex" xmlns:cx4="http://schemas.microsoft.com/office/drawing/2016/5/10/chartex" xmlns:cx5="http://schemas.microsoft.com/office/drawing/2016/5/11/chartex" xmlns:cx6="http://schemas.microsoft.com/office/drawing/2016/5/12/chartex" xmlns:cx7="http://schemas.microsoft.com/office/drawing/2016/5/13/chartex" xmlns:cx8="http://schemas.microsoft.com/office/drawing/2016/5/14/chartex" xmlns:mc="http://schemas.openxmlformats.org/markup-compatibility/2006" xmlns:aink="http://schemas.microsoft.com/office/drawing/2016/ink" xmlns:am3d="http://schemas.microsoft.com/office/drawing/2017/model3d" xmlns:o="urn:schemas-microsoft-com:office:office" xmlns:oel="http://schemas.microsoft.com/office/2019/extlst" xmlns:r="http://schemas.openxmlformats.org/officeDocument/2006/relationships" xmlns:m="http://schemas.openxmlformats.org/officeDocument/2006/math" xmlns:v="urn:schemas-microsoft-com:vml" xmlns:wp14="http://schemas.microsoft.com/office/word/2010/wordprocessingDrawing" xmlns:wp="http://schemas.openxmlformats.org/drawingml/2006/wordprocessingDrawing" xmlns:w10="urn:schemas-microsoft-com:office:word" xmlns:w="http://schemas.openxmlformats.org/wordprocessingml/2006/main" xmlns:w14="http://schemas.microsoft.com/office/word/2010/wordml" xmlns:w15="http://schemas.microsoft.com/office/word/2012/wordml" xmlns:w16cex="http://schemas.microsoft.com/office/word/2018/wordml/cex" xmlns:w16cid="http://schemas.microsoft.com/office/word/2016/wordml/cid" xmlns:w16="http://schemas.microsoft.com/office/word/2018/wordml" xmlns:w16du="http://schemas.microsoft.com/office/word/2023/wordml/word16du" xmlns:w16sdtdh="http://schemas.microsoft.com/office/word/2020/wordml/sdtdatahash" xmlns:w16sdtfl="http://schemas.microsoft.com/office/word/2024/wordml/sdtformatlock" xmlns:w16se="http://schemas.microsoft.com/office/word/2015/wordml/symex" xmlns:wpg="http://schemas.microsoft.com/office/word/2010/wordprocessingGroup" xmlns:wpi="http://schemas.microsoft.com/office/word/2010/wordprocessingInk" xmlns:wne="http://schemas.microsoft.com/office/word/2006/wordml" xmlns:wps="http://schemas.microsoft.com/office/word/2010/wordprocessingShape" mc:Ignorable="w14 w15 w16se w16cid w16 w16cex w16sdtdh w16sdtfl w16du wp14">
+  <w:p>
+    <w:pPr>
+      <w:jc w:val="right"/>
+    </w:pPr>
+    <w:r>
+      <w:t>www.craniosynostosiscare.ca | www.stefaniejyw.com | ©2025stefaniejyw</w:t>
+    </w:r>
+  </w:p>
+  <w:p>
+    <w:pPr>
+      <w:pStyle w:val="Footer"/>
+    </w:pPr>
+  </w:p>
+</w:ftr>
+</file>
+
 <file path=word/footnotes.xml><?xml version="1.0" encoding="utf-8"?>
 <w:footnotes xmlns:wpc="http://schemas.microsoft.com/office/word/2010/wordprocessingCanvas" xmlns:cx="http://schemas.microsoft.com/office/drawing/2014/chartex" xmlns:cx1="http://schemas.microsoft.com/office/drawing/2015/9/8/chartex" xmlns:cx2="http://schemas.microsoft.com/office/drawing/2015/10/21/chartex" xmlns:cx3="http://schemas.microsoft.com/office/drawing/2016/5/9/chartex" xmlns:cx4="http://schemas.microsoft.com/office/drawing/2016/5/10/chartex" xmlns:cx5="http://schemas.microsoft.com/office/drawing/2016/5/11/chartex" xmlns:cx6="http://schemas.microsoft.com/office/drawing/2016/5/12/chartex" xmlns:cx7="http://schemas.microsoft.com/office/drawing/2016/5/13/chartex" xmlns:cx8="http://schemas.microsoft.com/office/drawing/2016/5/14/chartex" xmlns:mc="http://schemas.openxmlformats.org/markup-compatibility/2006" xmlns:aink="http://schemas.microsoft.com/office/drawing/2016/ink" xmlns:am3d="http://schemas.microsoft.com/office/drawing/2017/model3d" xmlns:o="urn:schemas-microsoft-com:office:office" xmlns:oel="http://schemas.microsoft.com/office/2019/extlst" xmlns:r="http://schemas.openxmlformats.org/officeDocument/2006/relationships" xmlns:m="http://schemas.openxmlformats.org/officeDocument/2006/math" xmlns:v="urn:schemas-microsoft-com:vml" xmlns:wp14="http://schemas.microsoft.com/office/word/2010/wordprocessingDrawing" xmlns:wp="http://schemas.openxmlformats.org/drawingml/2006/wordprocessingDrawing" xmlns:w10="urn:schemas-microsoft-com:office:word" xmlns:w="http://schemas.openxmlformats.org/wordprocessingml/2006/main" xmlns:w14="http://schemas.microsoft.com/office/word/2010/wordml" xmlns:w15="http://schemas.microsoft.com/office/word/2012/wordml" xmlns:w16cex="http://schemas.microsoft.com/office/word/2018/wordml/cex" xmlns:w16cid="http://schemas.microsoft.com/office/word/2016/wordml/cid" xmlns:w16="http://schemas.microsoft.com/office/word/2018/wordml" xmlns:w16du="http://schemas.microsoft.com/office/word/2023/wordml/word16du" xmlns:w16sdtdh="http://schemas.microsoft.com/office/word/2020/wordml/sdtdatahash" xmlns:w16sdtfl="http://schemas.microsoft.com/office/word/2024/wordml/sdtformatlock" xmlns:w16se="http://schemas.microsoft.com/office/word/2015/wordml/symex" xmlns:wpg="http://schemas.microsoft.com/office/word/2010/wordprocessingGroup" xmlns:wpi="http://schemas.microsoft.com/office/word/2010/wordprocessingInk" xmlns:wne="http://schemas.microsoft.com/office/word/2006/wordml" xmlns:wps="http://schemas.microsoft.com/office/word/2010/wordprocessingShape" mc:Ignorable="w14 w15 w16se w16cid w16 w16cex w16sdtdh w16sdtfl w16du wp14">
   <w:footnote w:type="separator" w:id="-1">
@@ -788,6 +799,57 @@
     </w:p>
   </w:footnote>
 </w:footnotes>
+</file>
+
+<file path=word/header1.xml><?xml version="1.0" encoding="utf-8"?>
+<w:hdr xmlns:wpc="http://schemas.microsoft.com/office/word/2010/wordprocessingCanvas" xmlns:cx="http://schemas.microsoft.com/office/drawing/2014/chartex" xmlns:cx1="http://schemas.microsoft.com/office/drawing/2015/9/8/chartex" xmlns:cx2="http://schemas.microsoft.com/office/drawing/2015/10/21/chartex" xmlns:cx3="http://schemas.microsoft.com/office/drawing/2016/5/9/chartex" xmlns:cx4="http://schemas.microsoft.com/office/drawing/2016/5/10/chartex" xmlns:cx5="http://schemas.microsoft.com/office/drawing/2016/5/11/chartex" xmlns:cx6="http://schemas.microsoft.com/office/drawing/2016/5/12/chartex" xmlns:cx7="http://schemas.microsoft.com/office/drawing/2016/5/13/chartex" xmlns:cx8="http://schemas.microsoft.com/office/drawing/2016/5/14/chartex" xmlns:mc="http://schemas.openxmlformats.org/markup-compatibility/2006" xmlns:aink="http://schemas.microsoft.com/office/drawing/2016/ink" xmlns:am3d="http://schemas.microsoft.com/office/drawing/2017/model3d" xmlns:o="urn:schemas-microsoft-com:office:office" xmlns:oel="http://schemas.microsoft.com/office/2019/extlst" xmlns:r="http://schemas.openxmlformats.org/officeDocument/2006/relationships" xmlns:m="http://schemas.openxmlformats.org/officeDocument/2006/math" xmlns:v="urn:schemas-microsoft-com:vml" xmlns:wp14="http://schemas.microsoft.com/office/word/2010/wordprocessingDrawing" xmlns:wp="http://schemas.openxmlformats.org/drawingml/2006/wordprocessingDrawing" xmlns:w10="urn:schemas-microsoft-com:office:word" xmlns:w="http://schemas.openxmlformats.org/wordprocessingml/2006/main" xmlns:w14="http://schemas.microsoft.com/office/word/2010/wordml" xmlns:w15="http://schemas.microsoft.com/office/word/2012/wordml" xmlns:w16cex="http://schemas.microsoft.com/office/word/2018/wordml/cex" xmlns:w16cid="http://schemas.microsoft.com/office/word/2016/wordml/cid" xmlns:w16="http://schemas.microsoft.com/office/word/2018/wordml" xmlns:w16du="http://schemas.microsoft.com/office/word/2023/wordml/word16du" xmlns:w16sdtdh="http://schemas.microsoft.com/office/word/2020/wordml/sdtdatahash" xmlns:w16sdtfl="http://schemas.microsoft.com/office/word/2024/wordml/sdtformatlock" xmlns:w16se="http://schemas.microsoft.com/office/word/2015/wordml/symex" xmlns:wpg="http://schemas.microsoft.com/office/word/2010/wordprocessingGroup" xmlns:wpi="http://schemas.microsoft.com/office/word/2010/wordprocessingInk" xmlns:wne="http://schemas.microsoft.com/office/word/2006/wordml" xmlns:wps="http://schemas.microsoft.com/office/word/2010/wordprocessingShape" mc:Ignorable="w14 w15 w16se w16cid w16 w16cex w16sdtdh w16sdtfl w16du wp14">
+  <w:p>
+    <w:pPr>
+      <w:pStyle w:val="Header"/>
+      <w:jc w:val="center"/>
+      <w:rPr>
+        <w:b/>
+        <w:bCs/>
+        <w:sz w:val="36"/>
+        <w:szCs w:val="36"/>
+        <w:lang w:val="en-CA"/>
+      </w:rPr>
+    </w:pPr>
+    <w:r>
+      <w:rPr>
+        <w:b/>
+        <w:bCs/>
+        <w:sz w:val="36"/>
+        <w:szCs w:val="36"/>
+        <w:lang w:val="en-CA"/>
+      </w:rPr>
+      <w:t xml:space="preserve">Craniosynostosis Surgical Options: </w:t>
+    </w:r>
+  </w:p>
+  <w:p>
+    <w:pPr>
+      <w:pStyle w:val="Header"/>
+      <w:jc w:val="center"/>
+      <w:rPr>
+        <w:b/>
+        <w:bCs/>
+        <w:sz w:val="36"/>
+        <w:szCs w:val="36"/>
+        <w:lang w:val="en-CA"/>
+      </w:rPr>
+    </w:pPr>
+    <w:r>
+      <w:rPr>
+        <w:b/>
+        <w:bCs/>
+        <w:sz w:val="36"/>
+        <w:szCs w:val="36"/>
+        <w:lang w:val="en-CA"/>
+      </w:rPr>
+      <w:t>Benefits and Responsibilities</w:t>
+    </w:r>
+  </w:p>
+</w:hdr>
 </file>
 
 <file path=word/people.xml><?xml version="1.0" encoding="utf-8"?>
@@ -1400,6 +1462,7 @@
   <w:style w:type="character" w:default="1" w:styleId="DefaultParagraphFont">
     <w:name w:val="Default Paragraph Font"/>
     <w:uiPriority w:val="1"/>
+    <w:semiHidden/>
     <w:unhideWhenUsed/>
   </w:style>
   <w:style w:type="table" w:default="1" w:styleId="TableNormal">

</xml_diff>